<commit_message>
did 04 and 05 as well
</commit_message>
<xml_diff>
--- a/aml-project-overview.docx
+++ b/aml-project-overview.docx
@@ -348,7 +348,65 @@
         <w:rPr>
           <w:shd w:val="clear" w:color="auto" w:fill="DADEE2"/>
         </w:rPr>
-        <w:t>’03-</w:t>
+        <w:t>’0</w:t>
+      </w:r>
+      <w:r>
+        <w:rPr>
+          <w:shd w:val="clear" w:color="auto" w:fill="DADEE2"/>
+        </w:rPr>
+        <w:t>3</w:t>
+      </w:r>
+      <w:r>
+        <w:rPr>
+          <w:shd w:val="clear" w:color="auto" w:fill="DADEE2"/>
+        </w:rPr>
+        <w:t>-</w:t>
+      </w:r>
+      <w:r>
+        <w:rPr>
+          <w:shd w:val="clear" w:color="auto" w:fill="DADEE2"/>
+        </w:rPr>
+        <w:t>gpt2-with-GAAM</w:t>
+      </w:r>
+      <w:r>
+        <w:rPr>
+          <w:shd w:val="clear" w:color="auto" w:fill="DADEE2"/>
+        </w:rPr>
+        <w:t>-hyp-tuning</w:t>
+      </w:r>
+      <w:r>
+        <w:rPr>
+          <w:shd w:val="clear" w:color="auto" w:fill="DADEE2"/>
+        </w:rPr>
+        <w:t>’</w:t>
+      </w:r>
+    </w:p>
+    <w:p>
+      <w:pPr>
+        <w:pStyle w:val="Listenabsatz"/>
+        <w:numPr>
+          <w:ilvl w:val="0"/>
+          <w:numId w:val="5"/>
+        </w:numPr>
+        <w:ind w:left="1134" w:hanging="283"/>
+      </w:pPr>
+      <w:r>
+        <w:rPr>
+          <w:shd w:val="clear" w:color="auto" w:fill="DADEE2"/>
+        </w:rPr>
+        <w:t>’0</w:t>
+      </w:r>
+      <w:r>
+        <w:rPr>
+          <w:shd w:val="clear" w:color="auto" w:fill="DADEE2"/>
+        </w:rPr>
+        <w:t>4</w:t>
+      </w:r>
+      <w:r>
+        <w:rPr>
+          <w:shd w:val="clear" w:color="auto" w:fill="DADEE2"/>
+        </w:rPr>
+        <w:t>-</w:t>
       </w:r>
       <w:r>
         <w:rPr>
@@ -379,7 +437,19 @@
         <w:rPr>
           <w:shd w:val="clear" w:color="auto" w:fill="DADEE2"/>
         </w:rPr>
-        <w:t>’04-</w:t>
+        <w:t>’0</w:t>
+      </w:r>
+      <w:r>
+        <w:rPr>
+          <w:shd w:val="clear" w:color="auto" w:fill="DADEE2"/>
+        </w:rPr>
+        <w:t>5</w:t>
+      </w:r>
+      <w:r>
+        <w:rPr>
+          <w:shd w:val="clear" w:color="auto" w:fill="DADEE2"/>
+        </w:rPr>
+        <w:t>-</w:t>
       </w:r>
       <w:r>
         <w:rPr>
@@ -407,7 +477,19 @@
         <w:rPr>
           <w:shd w:val="clear" w:color="auto" w:fill="DADEE2"/>
         </w:rPr>
-        <w:t>’05-</w:t>
+        <w:t>’0</w:t>
+      </w:r>
+      <w:r>
+        <w:rPr>
+          <w:shd w:val="clear" w:color="auto" w:fill="DADEE2"/>
+        </w:rPr>
+        <w:t>6</w:t>
+      </w:r>
+      <w:r>
+        <w:rPr>
+          <w:shd w:val="clear" w:color="auto" w:fill="DADEE2"/>
+        </w:rPr>
+        <w:t>-</w:t>
       </w:r>
       <w:r>
         <w:rPr>
@@ -441,7 +523,19 @@
         <w:rPr>
           <w:shd w:val="clear" w:color="auto" w:fill="DADEE2"/>
         </w:rPr>
-        <w:t>’06-</w:t>
+        <w:t>’0</w:t>
+      </w:r>
+      <w:r>
+        <w:rPr>
+          <w:shd w:val="clear" w:color="auto" w:fill="DADEE2"/>
+        </w:rPr>
+        <w:t>7</w:t>
+      </w:r>
+      <w:r>
+        <w:rPr>
+          <w:shd w:val="clear" w:color="auto" w:fill="DADEE2"/>
+        </w:rPr>
+        <w:t>-</w:t>
       </w:r>
       <w:r>
         <w:rPr>
@@ -510,7 +604,19 @@
         <w:rPr>
           <w:shd w:val="clear" w:color="auto" w:fill="DADEE2"/>
         </w:rPr>
-        <w:t>’07-two-model-architecture-with-proprietary-gaussian-att-mechanism’</w:t>
+        <w:t>’0</w:t>
+      </w:r>
+      <w:r>
+        <w:rPr>
+          <w:shd w:val="clear" w:color="auto" w:fill="DADEE2"/>
+        </w:rPr>
+        <w:t>8</w:t>
+      </w:r>
+      <w:r>
+        <w:rPr>
+          <w:shd w:val="clear" w:color="auto" w:fill="DADEE2"/>
+        </w:rPr>
+        <w:t>-two-model-architecture-with-proprietary-gaussian-att-mechanism’</w:t>
       </w:r>
       <w:r>
         <w:t xml:space="preserve">: </w:t>
@@ -535,7 +641,7 @@
         <w:rPr>
           <w:shd w:val="clear" w:color="auto" w:fill="DADEE2"/>
         </w:rPr>
-        <w:t>8</w:t>
+        <w:t>9</w:t>
       </w:r>
       <w:r>
         <w:rPr>
@@ -611,7 +717,15 @@
         <w:t>)</w:t>
       </w:r>
       <w:r>
-        <w:t>. Can we group these helper functions into a ‘utils.ipynb’ or something similar such that we don’t have to use copied code all the time</w:t>
+        <w:t>. Can we group these helper functions into a ‘</w:t>
+      </w:r>
+      <w:proofErr w:type="spellStart"/>
+      <w:r>
+        <w:t>utils.ipynb</w:t>
+      </w:r>
+      <w:proofErr w:type="spellEnd"/>
+      <w:r>
+        <w:t>’ or something similar such that we don’t have to use copied code all the time</w:t>
       </w:r>
       <w:r>
         <w:t>?</w:t>
@@ -753,6 +867,55 @@
         <w:rPr>
           <w:shd w:val="clear" w:color="auto" w:fill="DADEE2"/>
         </w:rPr>
+        <w:t>gpt2-with-GAAM</w:t>
+      </w:r>
+      <w:r>
+        <w:rPr>
+          <w:shd w:val="clear" w:color="auto" w:fill="DADEE2"/>
+        </w:rPr>
+        <w:t>-hyp-tuning</w:t>
+      </w:r>
+      <w:r>
+        <w:rPr>
+          <w:shd w:val="clear" w:color="auto" w:fill="DADEE2"/>
+        </w:rPr>
+        <w:t>’</w:t>
+      </w:r>
+      <w:r>
+        <w:t>: Simon</w:t>
+      </w:r>
+    </w:p>
+    <w:p>
+      <w:pPr>
+        <w:pStyle w:val="Listenabsatz"/>
+        <w:numPr>
+          <w:ilvl w:val="0"/>
+          <w:numId w:val="5"/>
+        </w:numPr>
+        <w:ind w:left="1134" w:hanging="283"/>
+      </w:pPr>
+      <w:r>
+        <w:rPr>
+          <w:shd w:val="clear" w:color="auto" w:fill="DADEE2"/>
+        </w:rPr>
+        <w:t>’0</w:t>
+      </w:r>
+      <w:r>
+        <w:rPr>
+          <w:shd w:val="clear" w:color="auto" w:fill="DADEE2"/>
+        </w:rPr>
+        <w:t>4</w:t>
+      </w:r>
+      <w:r>
+        <w:rPr>
+          <w:shd w:val="clear" w:color="auto" w:fill="DADEE2"/>
+        </w:rPr>
+        <w:t>-</w:t>
+      </w:r>
+      <w:r>
+        <w:rPr>
+          <w:shd w:val="clear" w:color="auto" w:fill="DADEE2"/>
+        </w:rPr>
         <w:t>gpt2-with-GAAM’</w:t>
       </w:r>
       <w:r>
@@ -775,7 +938,19 @@
         <w:rPr>
           <w:shd w:val="clear" w:color="auto" w:fill="DADEE2"/>
         </w:rPr>
-        <w:t>’04-</w:t>
+        <w:t>’0</w:t>
+      </w:r>
+      <w:r>
+        <w:rPr>
+          <w:shd w:val="clear" w:color="auto" w:fill="DADEE2"/>
+        </w:rPr>
+        <w:t>5</w:t>
+      </w:r>
+      <w:r>
+        <w:rPr>
+          <w:shd w:val="clear" w:color="auto" w:fill="DADEE2"/>
+        </w:rPr>
+        <w:t>-</w:t>
       </w:r>
       <w:r>
         <w:rPr>
@@ -803,7 +978,19 @@
         <w:rPr>
           <w:shd w:val="clear" w:color="auto" w:fill="DADEE2"/>
         </w:rPr>
-        <w:t>’05-</w:t>
+        <w:t>’0</w:t>
+      </w:r>
+      <w:r>
+        <w:rPr>
+          <w:shd w:val="clear" w:color="auto" w:fill="DADEE2"/>
+        </w:rPr>
+        <w:t>6</w:t>
+      </w:r>
+      <w:r>
+        <w:rPr>
+          <w:shd w:val="clear" w:color="auto" w:fill="DADEE2"/>
+        </w:rPr>
+        <w:t>-</w:t>
       </w:r>
       <w:r>
         <w:rPr>
@@ -831,7 +1018,19 @@
         <w:rPr>
           <w:shd w:val="clear" w:color="auto" w:fill="DADEE2"/>
         </w:rPr>
-        <w:t>’06-two-model-architecture’</w:t>
+        <w:t>’0</w:t>
+      </w:r>
+      <w:r>
+        <w:rPr>
+          <w:shd w:val="clear" w:color="auto" w:fill="DADEE2"/>
+        </w:rPr>
+        <w:t>7</w:t>
+      </w:r>
+      <w:r>
+        <w:rPr>
+          <w:shd w:val="clear" w:color="auto" w:fill="DADEE2"/>
+        </w:rPr>
+        <w:t>-two-model-architecture’</w:t>
       </w:r>
       <w:r>
         <w:t>:</w:t>
@@ -853,7 +1052,19 @@
         <w:rPr>
           <w:shd w:val="clear" w:color="auto" w:fill="DADEE2"/>
         </w:rPr>
-        <w:t>’07-two-model-architecture-with-proprietary-gaussian-att-mechanism’</w:t>
+        <w:t>’0</w:t>
+      </w:r>
+      <w:r>
+        <w:rPr>
+          <w:shd w:val="clear" w:color="auto" w:fill="DADEE2"/>
+        </w:rPr>
+        <w:t>8</w:t>
+      </w:r>
+      <w:r>
+        <w:rPr>
+          <w:shd w:val="clear" w:color="auto" w:fill="DADEE2"/>
+        </w:rPr>
+        <w:t>-two-model-architecture-with-proprietary-gaussian-att-mechanism’</w:t>
       </w:r>
       <w:r>
         <w:t xml:space="preserve">: </w:t>
@@ -881,7 +1092,7 @@
         <w:rPr>
           <w:shd w:val="clear" w:color="auto" w:fill="DADEE2"/>
         </w:rPr>
-        <w:t>8</w:t>
+        <w:t>9</w:t>
       </w:r>
       <w:r>
         <w:rPr>
@@ -922,6 +1133,15 @@
         <w:ind w:left="1134" w:hanging="283"/>
       </w:pPr>
       <w:r>
+        <w:t>Outline of our research</w:t>
+      </w:r>
+      <w:r>
+        <w:t xml:space="preserve"> (proposal – might not be familiar with it anymore) </w:t>
+      </w:r>
+      <w:r>
+        <w:t xml:space="preserve">+ </w:t>
+      </w:r>
+      <w:r>
         <w:t>Baselines</w:t>
       </w:r>
       <w:r>
@@ -941,6 +1161,7 @@
         <w:ind w:left="1134" w:hanging="283"/>
       </w:pPr>
       <w:r>
+        <w:lastRenderedPageBreak/>
         <w:t>Using GAAM and LAAM (probably the longest part</w:t>
       </w:r>
       <w:r>
@@ -1011,6 +1232,25 @@
       </w:r>
       <w:r>
         <w:t xml:space="preserve"> Ask this in the tutorial session.</w:t>
+      </w:r>
+    </w:p>
+    <w:p>
+      <w:pPr>
+        <w:pStyle w:val="Listenabsatz"/>
+        <w:numPr>
+          <w:ilvl w:val="1"/>
+          <w:numId w:val="7"/>
+        </w:numPr>
+        <w:spacing w:before="240"/>
+      </w:pPr>
+      <w:r>
+        <w:t xml:space="preserve">Important to note: In the proposal we said that we would use Llama 2 – in the presentation we must explain why we did not do that </w:t>
+      </w:r>
+      <w:r>
+        <w:t xml:space="preserve">(computational resources) </w:t>
+      </w:r>
+      <w:r>
+        <w:t>(probably in the first part of the presentation directly).</w:t>
       </w:r>
     </w:p>
     <w:p>

</xml_diff>